<commit_message>
improve questionnaires and instructions
</commit_message>
<xml_diff>
--- a/report/consent_forms/Information_sheet_and_consent_form_ITA.docx
+++ b/report/consent_forms/Information_sheet_and_consent_form_ITA.docx
@@ -115,29 +115,7 @@
           <w:u w:val="single"/>
           <w:lang w:val="it-IT"/>
         </w:rPr>
-        <w:t xml:space="preserve"> prototipo di un dispositivo </w:t>
-      </w:r>
-      <w:r>
-        <w:rPr>
-          <w:rFonts w:ascii="Times New Roman" w:hAnsi="Times New Roman"/>
-          <w:b/>
-          <w:sz w:val="22"/>
-          <w:szCs w:val="22"/>
-          <w:u w:val="single"/>
-          <w:lang w:val="it-IT"/>
-        </w:rPr>
-        <w:t>interattivo</w:t>
-      </w:r>
-      <w:r>
-        <w:rPr>
-          <w:rFonts w:ascii="Times New Roman" w:hAnsi="Times New Roman"/>
-          <w:b/>
-          <w:sz w:val="22"/>
-          <w:szCs w:val="22"/>
-          <w:u w:val="single"/>
-          <w:lang w:val="it-IT"/>
-        </w:rPr>
-        <w:t xml:space="preserve"> Audio-Video musicale</w:t>
+        <w:t xml:space="preserve"> prototipo di un dispositivo interattivo Audio-Video musicale</w:t>
       </w:r>
       <w:r>
         <w:rPr>
@@ -793,47 +771,55 @@
           <w:szCs w:val="22"/>
           <w:lang w:val="it-IT"/>
         </w:rPr>
-        <w:t xml:space="preserve">Task </w:t>
-      </w:r>
-      <w:r>
-        <w:rPr>
-          <w:sz w:val="22"/>
-          <w:szCs w:val="22"/>
-          <w:lang w:val="it-IT"/>
-        </w:rPr>
-        <w:t>Video</w:t>
-      </w:r>
-      <w:r>
-        <w:rPr>
-          <w:sz w:val="22"/>
-          <w:szCs w:val="22"/>
-          <w:lang w:val="it-IT"/>
-        </w:rPr>
-        <w:t xml:space="preserve">: Il partecipante assegnato </w:t>
-      </w:r>
-      <w:r>
-        <w:rPr>
-          <w:sz w:val="22"/>
-          <w:szCs w:val="22"/>
-          <w:lang w:val="it-IT"/>
-        </w:rPr>
-        <w:t xml:space="preserve">all’interfaccia </w:t>
-      </w:r>
-      <w:r>
-        <w:rPr>
-          <w:sz w:val="22"/>
-          <w:szCs w:val="22"/>
-          <w:lang w:val="it-IT"/>
-        </w:rPr>
-        <w:t xml:space="preserve">video ha il compito di migliorare graficamente la </w:t>
-      </w:r>
-      <w:r>
-        <w:rPr>
-          <w:sz w:val="22"/>
-          <w:szCs w:val="22"/>
-          <w:lang w:val="it-IT"/>
-        </w:rPr>
-        <w:t>qualità degli effetti video generati, utilizzando il joystick del controller fornito e scuotendo lo stesso controller a ritmo di musica, in senso verticale.</w:t>
+        <w:t xml:space="preserve">Task Video: Il partecipante assegnato </w:t>
+      </w:r>
+      <w:r>
+        <w:rPr>
+          <w:sz w:val="22"/>
+          <w:szCs w:val="22"/>
+          <w:lang w:val="it-IT"/>
+        </w:rPr>
+        <w:t xml:space="preserve">all’interfaccia video ha il compito di migliorare graficamente la </w:t>
+      </w:r>
+      <w:r>
+        <w:rPr>
+          <w:sz w:val="22"/>
+          <w:szCs w:val="22"/>
+          <w:lang w:val="it-IT"/>
+        </w:rPr>
+        <w:t xml:space="preserve">qualità degli effetti video generati, utilizzando </w:t>
+      </w:r>
+      <w:r>
+        <w:rPr>
+          <w:sz w:val="22"/>
+          <w:szCs w:val="22"/>
+          <w:lang w:val="it-IT"/>
+        </w:rPr>
+        <w:t>la levetta analogica</w:t>
+      </w:r>
+      <w:r>
+        <w:rPr>
+          <w:sz w:val="22"/>
+          <w:szCs w:val="22"/>
+          <w:lang w:val="it-IT"/>
+        </w:rPr>
+        <w:t xml:space="preserve"> del controller fornito e scuotendo</w:t>
+      </w:r>
+      <w:r>
+        <w:rPr>
+          <w:sz w:val="22"/>
+          <w:szCs w:val="22"/>
+          <w:lang w:val="it-IT"/>
+        </w:rPr>
+        <w:t xml:space="preserve">lo </w:t>
+      </w:r>
+      <w:r>
+        <w:rPr>
+          <w:sz w:val="22"/>
+          <w:szCs w:val="22"/>
+          <w:lang w:val="it-IT"/>
+        </w:rPr>
+        <w:t>a ritmo di musica, in senso verticale.</w:t>
       </w:r>
     </w:p>
     <w:p>
@@ -873,10 +859,18 @@
           <w:szCs w:val="22"/>
           <w:lang w:val="it-IT"/>
         </w:rPr>
-        <w:t>rispondere ad un questionario in merito all’esperienza e precedenti conoscenze musicali.</w:t>
+        <w:t>rispondere ad un questionario in merito all’esperienza</w:t>
       </w:r>
       <w:bookmarkStart w:id="0" w:name="_GoBack"/>
       <w:bookmarkEnd w:id="0"/>
+      <w:r>
+        <w:rPr>
+          <w:sz w:val="22"/>
+          <w:szCs w:val="22"/>
+          <w:lang w:val="it-IT"/>
+        </w:rPr>
+        <w:t>.</w:t>
+      </w:r>
     </w:p>
     <w:p>
       <w:pPr>
@@ -7170,7 +7164,7 @@
 </file>
 
 <file path=customXml/itemProps1.xml><?xml version="1.0" encoding="utf-8"?>
-<ds:datastoreItem xmlns:ds="http://schemas.openxmlformats.org/officeDocument/2006/customXml" ds:itemID="{A280618E-2502-4589-A036-D42440694917}">
+<ds:datastoreItem xmlns:ds="http://schemas.openxmlformats.org/officeDocument/2006/customXml" ds:itemID="{326692D7-5727-4A9B-B0BE-18D30B45B862}">
   <ds:schemaRefs>
     <ds:schemaRef ds:uri="http://schemas.openxmlformats.org/officeDocument/2006/bibliography"/>
   </ds:schemaRefs>

</xml_diff>